<commit_message>
feat(main): add files lab-2
</commit_message>
<xml_diff>
--- a/labs/lab02/report/arch-pc--lab02--report.docx
+++ b/labs/lab02/report/arch-pc--lab02--report.docx
@@ -7,7 +7,7 @@
         <w:pStyle w:val="Title"/>
       </w:pPr>
       <w:r>
-        <w:t xml:space="preserve">Шаблон отчёта по лабораторной работе</w:t>
+        <w:t xml:space="preserve">Лабораторная работа №2</w:t>
       </w:r>
     </w:p>
     <w:p>
@@ -15,7 +15,7 @@
         <w:pStyle w:val="Subtitle"/>
       </w:pPr>
       <w:r>
-        <w:t xml:space="preserve">Простейший вариант</w:t>
+        <w:t xml:space="preserve">НПИбд-01-25 №1032252598</w:t>
       </w:r>
     </w:p>
     <w:p>
@@ -23,7 +23,7 @@
         <w:pStyle w:val="Author"/>
       </w:pPr>
       <w:r>
-        <w:t xml:space="preserve">Дмитрий Сергеевич Кулябов</w:t>
+        <w:t xml:space="preserve">Иванова Ангелина Олеговна</w:t>
       </w:r>
     </w:p>
     <w:sdt>
@@ -846,7 +846,7 @@
     </w:p>
     <w:bookmarkEnd w:id="24"/>
     <w:bookmarkEnd w:id="25"/>
-    <w:bookmarkStart w:id="101" w:name="выполнение-лабораторной-работы"/>
+    <w:bookmarkStart w:id="105" w:name="выполнение-лабораторной-работы"/>
     <w:p>
       <w:pPr>
         <w:pStyle w:val="Heading1"/>
@@ -1868,7 +1868,7 @@
       </w:tr>
     </w:tbl>
     <w:bookmarkEnd w:id="74"/>
-    <w:bookmarkStart w:id="87" w:name="настройка-каталога-курса"/>
+    <w:bookmarkStart w:id="91" w:name="настройка-каталога-курса"/>
     <w:p>
       <w:pPr>
         <w:pStyle w:val="Heading2"/>
@@ -1996,7 +1996,7 @@
                 <wp:inline>
                   <wp:extent cx="4800600" cy="224282"/>
                   <wp:effectExtent b="0" l="0" r="0" t="0"/>
-                  <wp:docPr descr="" title="Создание каталогов" id="80" name="Picture"/>
+                  <wp:docPr descr="" title="Создание каталогов 1" id="80" name="Picture"/>
                   <a:graphic>
                     <a:graphicData uri="http://schemas.openxmlformats.org/drawingml/2006/picture">
                       <pic:pic>
@@ -2044,21 +2044,14 @@
               <w:pStyle w:val="ImageCaption"/>
             </w:pPr>
             <w:r>
-              <w:t xml:space="preserve">Рисунок 13: Создание каталогов</w:t>
+              <w:t xml:space="preserve">Рисунок 13: Создание каталогов 1</w:t>
             </w:r>
           </w:p>
           <w:bookmarkEnd w:id="82"/>
         </w:tc>
       </w:tr>
     </w:tbl>
-    <w:p>
-      <w:pPr>
-        <w:pStyle w:val="BodyText"/>
-      </w:pPr>
-      <w:r>
-        <w:t xml:space="preserve">Проверили правильность создания иерархии рабочего пространства в локальном репозитории и на странице github.</w:t>
-      </w:r>
-    </w:p>
+    <w:p/>
     <w:tbl>
       <w:tblPr>
         <w:tblStyle w:val="Table"/>
@@ -2083,7 +2076,7 @@
                 <wp:inline>
                   <wp:extent cx="4800600" cy="5995150"/>
                   <wp:effectExtent b="0" l="0" r="0" t="0"/>
-                  <wp:docPr descr="" title="Проверка правильность создания" id="84" name="Picture"/>
+                  <wp:docPr descr="" title="Создание каталогов 2" id="84" name="Picture"/>
                   <a:graphic>
                     <a:graphicData uri="http://schemas.openxmlformats.org/drawingml/2006/picture">
                       <pic:pic>
@@ -2131,35 +2124,19 @@
               <w:pStyle w:val="ImageCaption"/>
             </w:pPr>
             <w:r>
-              <w:t xml:space="preserve">Рисунок 14: Проверка правильность создания</w:t>
+              <w:t xml:space="preserve">Рисунок 14: Создание каталогов 2</w:t>
             </w:r>
           </w:p>
           <w:bookmarkEnd w:id="86"/>
         </w:tc>
       </w:tr>
     </w:tbl>
-    <w:bookmarkEnd w:id="87"/>
-    <w:bookmarkStart w:id="100" w:name="задание-для-самостоятельной-работы"/>
-    <w:p>
-      <w:pPr>
-        <w:pStyle w:val="Heading2"/>
-      </w:pPr>
-      <w:r>
-        <w:t xml:space="preserve">3.7 Задание для самостоятельной работы</w:t>
-      </w:r>
-    </w:p>
-    <w:p>
-      <w:pPr>
-        <w:pStyle w:val="FirstParagraph"/>
-      </w:pPr>
-      <w:r>
-        <w:t xml:space="preserve">Создали отчет по выполнению лабораторной работы в соответствующем</w:t>
-      </w:r>
-      <w:r>
-        <w:t xml:space="preserve"> </w:t>
-      </w:r>
-      <w:r>
-        <w:t xml:space="preserve">каталоге рабочего пространства (labs/lab02/report).</w:t>
+    <w:p>
+      <w:pPr>
+        <w:pStyle w:val="BodyText"/>
+      </w:pPr>
+      <w:r>
+        <w:t xml:space="preserve">Проверили правильность создания иерархии рабочего пространства в локальном репозитории и на странице github.</w:t>
       </w:r>
     </w:p>
     <w:tbl>
@@ -2175,7 +2152,7 @@
       <w:tr>
         <w:tc>
           <w:tcPr/>
-          <w:bookmarkStart w:id="91" w:name="fig-001"/>
+          <w:bookmarkStart w:id="90" w:name="fig-001"/>
           <w:p>
             <w:pPr>
               <w:pStyle w:val="Compact"/>
@@ -2186,18 +2163,18 @@
                 <wp:inline>
                   <wp:extent cx="4800600" cy="2445165"/>
                   <wp:effectExtent b="0" l="0" r="0" t="0"/>
-                  <wp:docPr descr="" title="Создание отчета по 2 лабораторной" id="89" name="Picture"/>
+                  <wp:docPr descr="" title="Проверка правильность создания" id="88" name="Picture"/>
                   <a:graphic>
                     <a:graphicData uri="http://schemas.openxmlformats.org/drawingml/2006/picture">
                       <pic:pic>
                         <pic:nvPicPr>
-                          <pic:cNvPr descr="image/15.png" id="90" name="Picture"/>
+                          <pic:cNvPr descr="image/15.png" id="89" name="Picture"/>
                           <pic:cNvPicPr>
                             <a:picLocks noChangeArrowheads="1" noChangeAspect="1"/>
                           </pic:cNvPicPr>
                         </pic:nvPicPr>
                         <pic:blipFill>
-                          <a:blip r:embed="rId88"/>
+                          <a:blip r:embed="rId87"/>
                           <a:stretch>
                             <a:fillRect/>
                           </a:stretch>
@@ -2234,25 +2211,29 @@
               <w:pStyle w:val="ImageCaption"/>
             </w:pPr>
             <w:r>
-              <w:t xml:space="preserve">Рисунок 15: Создание отчета по 2 лабораторной</w:t>
-            </w:r>
-          </w:p>
-          <w:bookmarkEnd w:id="91"/>
+              <w:t xml:space="preserve">Рисунок 15: Проверка правильность создания</w:t>
+            </w:r>
+          </w:p>
+          <w:bookmarkEnd w:id="90"/>
         </w:tc>
       </w:tr>
     </w:tbl>
-    <w:p>
-      <w:pPr>
-        <w:pStyle w:val="BodyText"/>
-      </w:pPr>
-      <w:r>
-        <w:t xml:space="preserve">Скопировали отчеты по выполнению предыдущих лабораторных работ в</w:t>
-      </w:r>
-      <w:r>
-        <w:t xml:space="preserve"> </w:t>
-      </w:r>
-      <w:r>
-        <w:t xml:space="preserve">соответствующие каталоги созданного рабочего пространства с помощью команды mc</w:t>
+    <w:bookmarkEnd w:id="91"/>
+    <w:bookmarkStart w:id="104" w:name="задание-для-самостоятельной-работы"/>
+    <w:p>
+      <w:pPr>
+        <w:pStyle w:val="Heading2"/>
+      </w:pPr>
+      <w:r>
+        <w:t xml:space="preserve">3.7 Задание для самостоятельной работы</w:t>
+      </w:r>
+    </w:p>
+    <w:p>
+      <w:pPr>
+        <w:pStyle w:val="FirstParagraph"/>
+      </w:pPr>
+      <w:r>
+        <w:t xml:space="preserve">Создали отчет по выполнению лабораторной работы в соответствующем каталоге рабочего пространства (labs/lab02/report).</w:t>
       </w:r>
     </w:p>
     <w:tbl>
@@ -2279,7 +2260,7 @@
                 <wp:inline>
                   <wp:extent cx="4800600" cy="218492"/>
                   <wp:effectExtent b="0" l="0" r="0" t="0"/>
-                  <wp:docPr descr="" title="Копирование отчета по 2 лабораторной" id="93" name="Picture"/>
+                  <wp:docPr descr="" title="Создание отчета по 2 лабораторной" id="93" name="Picture"/>
                   <a:graphic>
                     <a:graphicData uri="http://schemas.openxmlformats.org/drawingml/2006/picture">
                       <pic:pic>
@@ -2327,7 +2308,7 @@
               <w:pStyle w:val="ImageCaption"/>
             </w:pPr>
             <w:r>
-              <w:t xml:space="preserve">Рисунок 16: Копирование отчета по 2 лабораторной</w:t>
+              <w:t xml:space="preserve">Рисунок 16: Создание отчета по 2 лабораторной</w:t>
             </w:r>
           </w:p>
           <w:bookmarkEnd w:id="95"/>
@@ -2339,7 +2320,7 @@
         <w:pStyle w:val="BodyText"/>
       </w:pPr>
       <w:r>
-        <w:t xml:space="preserve">Загрузили файлы на github.</w:t>
+        <w:t xml:space="preserve">Скопировали отчеты по выполнению предыдущих лабораторных работ в соответствующие каталоги созданного рабочего пространства с помощью команды mc</w:t>
       </w:r>
     </w:p>
     <w:tbl>
@@ -2366,7 +2347,7 @@
                 <wp:inline>
                   <wp:extent cx="4800600" cy="224443"/>
                   <wp:effectExtent b="0" l="0" r="0" t="0"/>
-                  <wp:docPr descr="" title="Загрузка файлов на github" id="97" name="Picture"/>
+                  <wp:docPr descr="" title="Копирование отчета по 2 лабораторной" id="97" name="Picture"/>
                   <a:graphic>
                     <a:graphicData uri="http://schemas.openxmlformats.org/drawingml/2006/picture">
                       <pic:pic>
@@ -2414,16 +2395,103 @@
               <w:pStyle w:val="ImageCaption"/>
             </w:pPr>
             <w:r>
-              <w:t xml:space="preserve">Рисунок 17: Загрузка файлов на github</w:t>
+              <w:t xml:space="preserve">Рисунок 17: Копирование отчета по 2 лабораторной</w:t>
             </w:r>
           </w:p>
           <w:bookmarkEnd w:id="99"/>
         </w:tc>
       </w:tr>
     </w:tbl>
-    <w:bookmarkEnd w:id="100"/>
-    <w:bookmarkEnd w:id="101"/>
-    <w:bookmarkStart w:id="102" w:name="выводы"/>
+    <w:p>
+      <w:pPr>
+        <w:pStyle w:val="BodyText"/>
+      </w:pPr>
+      <w:r>
+        <w:t xml:space="preserve">Загрузили файлы на github.</w:t>
+      </w:r>
+    </w:p>
+    <w:tbl>
+      <w:tblPr>
+        <w:tblStyle w:val="Table"/>
+        <w:tblW w:type="pct" w:w="5000"/>
+        <w:tblLayout w:type="fixed"/>
+        <w:tblLook w:firstRow="0" w:lastRow="0" w:firstColumn="0" w:lastColumn="0" w:noHBand="0" w:noVBand="0" w:val="0000"/>
+      </w:tblPr>
+      <w:tblGrid>
+        <w:gridCol w:w="7920"/>
+      </w:tblGrid>
+      <w:tr>
+        <w:tc>
+          <w:tcPr/>
+          <w:bookmarkStart w:id="103" w:name="fig-001"/>
+          <w:p>
+            <w:pPr>
+              <w:pStyle w:val="Compact"/>
+              <w:jc w:val="center"/>
+            </w:pPr>
+            <w:r>
+              <w:drawing>
+                <wp:inline>
+                  <wp:extent cx="4800600" cy="1424616"/>
+                  <wp:effectExtent b="0" l="0" r="0" t="0"/>
+                  <wp:docPr descr="" title="Загрузка файлов на github" id="101" name="Picture"/>
+                  <a:graphic>
+                    <a:graphicData uri="http://schemas.openxmlformats.org/drawingml/2006/picture">
+                      <pic:pic>
+                        <pic:nvPicPr>
+                          <pic:cNvPr descr="image/18.png" id="102" name="Picture"/>
+                          <pic:cNvPicPr>
+                            <a:picLocks noChangeArrowheads="1" noChangeAspect="1"/>
+                          </pic:cNvPicPr>
+                        </pic:nvPicPr>
+                        <pic:blipFill>
+                          <a:blip r:embed="rId100"/>
+                          <a:stretch>
+                            <a:fillRect/>
+                          </a:stretch>
+                        </pic:blipFill>
+                        <pic:spPr bwMode="auto">
+                          <a:xfrm>
+                            <a:off x="0" y="0"/>
+                            <a:ext cx="4800600" cy="1424616"/>
+                          </a:xfrm>
+                          <a:prstGeom prst="rect">
+                            <a:avLst/>
+                          </a:prstGeom>
+                          <a:noFill/>
+                          <a:ln w="9525">
+                            <a:noFill/>
+                            <a:headEnd/>
+                            <a:tailEnd/>
+                          </a:ln>
+                        </pic:spPr>
+                      </pic:pic>
+                    </a:graphicData>
+                  </a:graphic>
+                </wp:inline>
+              </w:drawing>
+            </w:r>
+          </w:p>
+          <w:p>
+            <w:pPr>
+              <w:jc w:val="center"/>
+            </w:pPr>
+            <w:pPr>
+              <w:jc w:val="left"/>
+              <w:spacing w:before="200"/>
+              <w:pStyle w:val="ImageCaption"/>
+            </w:pPr>
+            <w:r>
+              <w:t xml:space="preserve">Рисунок 18: Загрузка файлов на github</w:t>
+            </w:r>
+          </w:p>
+          <w:bookmarkEnd w:id="103"/>
+        </w:tc>
+      </w:tr>
+    </w:tbl>
+    <w:bookmarkEnd w:id="104"/>
+    <w:bookmarkEnd w:id="105"/>
+    <w:bookmarkStart w:id="106" w:name="выводы"/>
     <w:p>
       <w:pPr>
         <w:pStyle w:val="Heading1"/>
@@ -2470,7 +2538,7 @@
         <w:t xml:space="preserve">:::</w:t>
       </w:r>
     </w:p>
-    <w:bookmarkEnd w:id="102"/>
+    <w:bookmarkEnd w:id="106"/>
     <w:sectPr>
       <w:footnotePr>
         <w:numRestart w:val="eachSect"/>

</xml_diff>